<commit_message>
docs 1:answer q 2
</commit_message>
<xml_diff>
--- a/task1.docx
+++ b/task1.docx
@@ -424,7 +424,16 @@
           <w:szCs w:val="32"/>
           <w:rtl/>
         </w:rPr>
-        <w:t>و توزیع بار بین سرورهاست. همچنین به خاطر سرعت و کارایی بالا در مدیریت تعداد زیاد اتصال هم</w:t>
+        <w:t xml:space="preserve">و توزیع بار بین سرورهاست. همچنین به خاطر سرعت و کارایی بالا در </w:t>
+      </w:r>
+      <w:r>
+        <w:rPr>
+          <w:rFonts w:cs="B Zar"/>
+          <w:sz w:val="32"/>
+          <w:szCs w:val="32"/>
+          <w:rtl/>
+        </w:rPr>
+        <w:t>مدیریت تعداد زیاد اتصال هم</w:t>
       </w:r>
       <w:r>
         <w:rPr>
@@ -468,6 +477,394 @@
         <w:pStyle w:val="ListParagraph"/>
         <w:bidi/>
         <w:ind w:left="1080"/>
+        <w:rPr>
+          <w:rFonts w:cs="B Zar"/>
+          <w:sz w:val="32"/>
+          <w:szCs w:val="32"/>
+          <w:rtl/>
+        </w:rPr>
+      </w:pPr>
+    </w:p>
+    <w:p>
+      <w:pPr>
+        <w:pStyle w:val="ListParagraph"/>
+        <w:numPr>
+          <w:ilvl w:val="0"/>
+          <w:numId w:val="2"/>
+        </w:numPr>
+        <w:bidi/>
+        <w:rPr>
+          <w:rFonts w:cs="B Zar"/>
+          <w:sz w:val="32"/>
+          <w:szCs w:val="32"/>
+          <w:rtl/>
+          <w:lang w:bidi="fa-IR"/>
+        </w:rPr>
+      </w:pPr>
+      <w:r>
+        <w:rPr>
+          <w:rFonts w:cs="B Zar"/>
+          <w:sz w:val="32"/>
+          <w:szCs w:val="32"/>
+          <w:rtl/>
+        </w:rPr>
+        <w:t xml:space="preserve">وقتی </w:t>
+      </w:r>
+      <w:r>
+        <w:rPr>
+          <w:rFonts w:cs="B Zar" w:hint="cs"/>
+          <w:sz w:val="32"/>
+          <w:szCs w:val="32"/>
+          <w:rtl/>
+        </w:rPr>
+        <w:t xml:space="preserve">یه </w:t>
+      </w:r>
+      <w:r>
+        <w:rPr>
+          <w:rFonts w:cs="B Zar"/>
+          <w:sz w:val="32"/>
+          <w:szCs w:val="32"/>
+          <w:rtl/>
+        </w:rPr>
+        <w:t>کاربر یک آدرس وب را در مرورگر</w:t>
+      </w:r>
+      <w:r>
+        <w:rPr>
+          <w:rFonts w:cs="B Zar" w:hint="cs"/>
+          <w:sz w:val="32"/>
+          <w:szCs w:val="32"/>
+          <w:rtl/>
+        </w:rPr>
+        <w:t xml:space="preserve"> خود</w:t>
+      </w:r>
+      <w:r>
+        <w:rPr>
+          <w:rFonts w:cs="B Zar"/>
+          <w:sz w:val="32"/>
+          <w:szCs w:val="32"/>
+          <w:rtl/>
+        </w:rPr>
+        <w:t xml:space="preserve"> وارد می‌کن</w:t>
+      </w:r>
+      <w:r>
+        <w:rPr>
+          <w:rFonts w:cs="B Zar" w:hint="cs"/>
+          <w:sz w:val="32"/>
+          <w:szCs w:val="32"/>
+          <w:rtl/>
+        </w:rPr>
+        <w:t>ه</w:t>
+      </w:r>
+      <w:r>
+        <w:rPr>
+          <w:rFonts w:cs="B Zar"/>
+          <w:sz w:val="32"/>
+          <w:szCs w:val="32"/>
+          <w:rtl/>
+        </w:rPr>
+        <w:t>، مرورگر ا</w:t>
+      </w:r>
+      <w:r>
+        <w:rPr>
+          <w:rFonts w:cs="B Zar" w:hint="cs"/>
+          <w:sz w:val="32"/>
+          <w:szCs w:val="32"/>
+          <w:rtl/>
+        </w:rPr>
+        <w:t>اول</w:t>
+      </w:r>
+      <w:r>
+        <w:rPr>
+          <w:rFonts w:cs="B Zar"/>
+          <w:sz w:val="32"/>
+          <w:szCs w:val="32"/>
+          <w:rtl/>
+        </w:rPr>
+        <w:t xml:space="preserve"> آدرس دامنه را به</w:t>
+      </w:r>
+      <w:r>
+        <w:rPr>
+          <w:rFonts w:cs="B Zar"/>
+          <w:sz w:val="32"/>
+          <w:szCs w:val="32"/>
+          <w:lang w:bidi="fa-IR"/>
+        </w:rPr>
+        <w:t xml:space="preserve"> </w:t>
+      </w:r>
+      <w:r>
+        <w:rPr>
+          <w:rFonts w:cs="B Zar" w:hint="cs"/>
+          <w:sz w:val="32"/>
+          <w:szCs w:val="32"/>
+          <w:rtl/>
+          <w:lang w:bidi="fa-IR"/>
+        </w:rPr>
+        <w:t xml:space="preserve">ای پی </w:t>
+      </w:r>
+      <w:r>
+        <w:rPr>
+          <w:rFonts w:cs="B Zar"/>
+          <w:sz w:val="32"/>
+          <w:szCs w:val="32"/>
+          <w:lang w:bidi="fa-IR"/>
+        </w:rPr>
+        <w:t xml:space="preserve"> </w:t>
+      </w:r>
+      <w:r>
+        <w:rPr>
+          <w:rFonts w:cs="B Zar"/>
+          <w:sz w:val="32"/>
+          <w:szCs w:val="32"/>
+          <w:rtl/>
+        </w:rPr>
+        <w:t>سرور تبدیل می‌کند و سپس یک اتصال شبکه با سرور برقرار می</w:t>
+      </w:r>
+      <w:r>
+        <w:rPr>
+          <w:rFonts w:cs="B Zar" w:hint="cs"/>
+          <w:sz w:val="32"/>
+          <w:szCs w:val="32"/>
+          <w:rtl/>
+        </w:rPr>
+        <w:t>کنه</w:t>
+      </w:r>
+      <w:r>
+        <w:rPr>
+          <w:rFonts w:cs="B Zar"/>
+          <w:sz w:val="32"/>
+          <w:szCs w:val="32"/>
+          <w:rtl/>
+        </w:rPr>
+        <w:t>. بعد</w:t>
+      </w:r>
+      <w:r>
+        <w:rPr>
+          <w:rFonts w:cs="B Zar" w:hint="cs"/>
+          <w:sz w:val="32"/>
+          <w:szCs w:val="32"/>
+          <w:rtl/>
+        </w:rPr>
+        <w:t>ش</w:t>
+      </w:r>
+      <w:r>
+        <w:rPr>
+          <w:rFonts w:cs="B Zar"/>
+          <w:sz w:val="32"/>
+          <w:szCs w:val="32"/>
+          <w:rtl/>
+        </w:rPr>
+        <w:t xml:space="preserve"> مرورگر یک درخواس</w:t>
+      </w:r>
+      <w:r>
+        <w:rPr>
+          <w:rFonts w:cs="B Zar" w:hint="cs"/>
+          <w:sz w:val="32"/>
+          <w:szCs w:val="32"/>
+          <w:rtl/>
+          <w:lang w:bidi="fa-IR"/>
+        </w:rPr>
+        <w:t xml:space="preserve">ت </w:t>
+      </w:r>
+      <w:r>
+        <w:rPr>
+          <w:rFonts w:cs="B Zar"/>
+          <w:sz w:val="32"/>
+          <w:szCs w:val="32"/>
+          <w:rtl/>
+        </w:rPr>
+        <w:t>برای دریافت صفحه یا داده به سرور ارسال می</w:t>
+      </w:r>
+      <w:r>
+        <w:rPr>
+          <w:rFonts w:cs="B Zar" w:hint="cs"/>
+          <w:sz w:val="32"/>
+          <w:szCs w:val="32"/>
+          <w:rtl/>
+        </w:rPr>
+        <w:t>کنه</w:t>
+      </w:r>
+      <w:r>
+        <w:rPr>
+          <w:rFonts w:cs="B Zar"/>
+          <w:sz w:val="32"/>
+          <w:szCs w:val="32"/>
+          <w:rtl/>
+        </w:rPr>
+        <w:t>. سرور</w:t>
+      </w:r>
+      <w:r>
+        <w:rPr>
+          <w:rFonts w:cs="B Zar"/>
+          <w:sz w:val="32"/>
+          <w:szCs w:val="32"/>
+          <w:lang w:bidi="fa-IR"/>
+        </w:rPr>
+        <w:t xml:space="preserve">  </w:t>
+      </w:r>
+      <w:r>
+        <w:rPr>
+          <w:rFonts w:cs="B Zar"/>
+          <w:sz w:val="32"/>
+          <w:szCs w:val="32"/>
+          <w:rtl/>
+        </w:rPr>
+        <w:t xml:space="preserve">این درخواست را دریافت </w:t>
+      </w:r>
+      <w:r>
+        <w:rPr>
+          <w:rFonts w:cs="B Zar" w:hint="cs"/>
+          <w:sz w:val="32"/>
+          <w:szCs w:val="32"/>
+          <w:rtl/>
+        </w:rPr>
+        <w:t>میکنه</w:t>
+      </w:r>
+      <w:r>
+        <w:rPr>
+          <w:rFonts w:cs="B Zar"/>
+          <w:sz w:val="32"/>
+          <w:szCs w:val="32"/>
+          <w:rtl/>
+        </w:rPr>
+        <w:t>، در صورت نیاز کدهای برنامه را اجرا می‌کن</w:t>
+      </w:r>
+      <w:r>
+        <w:rPr>
+          <w:rFonts w:cs="B Zar" w:hint="cs"/>
+          <w:sz w:val="32"/>
+          <w:szCs w:val="32"/>
+          <w:rtl/>
+        </w:rPr>
+        <w:t>ه</w:t>
+      </w:r>
+      <w:r>
+        <w:rPr>
+          <w:rFonts w:cs="B Zar"/>
+          <w:sz w:val="32"/>
+          <w:szCs w:val="32"/>
+          <w:rtl/>
+        </w:rPr>
+        <w:t xml:space="preserve"> و یا از دیتابیس اطلاعات می</w:t>
+      </w:r>
+      <w:r>
+        <w:rPr>
+          <w:rFonts w:cs="B Zar" w:hint="cs"/>
+          <w:sz w:val="32"/>
+          <w:szCs w:val="32"/>
+          <w:rtl/>
+        </w:rPr>
+        <w:t>گیره</w:t>
+      </w:r>
+      <w:r>
+        <w:rPr>
+          <w:rFonts w:cs="B Zar"/>
+          <w:sz w:val="32"/>
+          <w:szCs w:val="32"/>
+          <w:rtl/>
+        </w:rPr>
+        <w:t>. سپس نتیجه ر</w:t>
+      </w:r>
+      <w:r>
+        <w:rPr>
+          <w:rFonts w:cs="B Zar" w:hint="cs"/>
+          <w:sz w:val="32"/>
+          <w:szCs w:val="32"/>
+          <w:rtl/>
+        </w:rPr>
+        <w:t>.</w:t>
+      </w:r>
+      <w:r>
+        <w:rPr>
+          <w:rFonts w:cs="B Zar"/>
+          <w:sz w:val="32"/>
+          <w:szCs w:val="32"/>
+          <w:rtl/>
+        </w:rPr>
+        <w:t xml:space="preserve"> به صورت یک پاسخ</w:t>
+      </w:r>
+      <w:r>
+        <w:rPr>
+          <w:rFonts w:cs="B Zar"/>
+          <w:sz w:val="32"/>
+          <w:szCs w:val="32"/>
+          <w:lang w:bidi="fa-IR"/>
+        </w:rPr>
+        <w:t xml:space="preserve">  </w:t>
+      </w:r>
+      <w:r>
+        <w:rPr>
+          <w:rFonts w:cs="B Zar"/>
+          <w:sz w:val="32"/>
+          <w:szCs w:val="32"/>
+          <w:rtl/>
+        </w:rPr>
+        <w:t>به مرورگر می</w:t>
+      </w:r>
+      <w:r>
+        <w:rPr>
+          <w:rFonts w:cs="B Zar" w:hint="cs"/>
+          <w:sz w:val="32"/>
+          <w:szCs w:val="32"/>
+          <w:rtl/>
+        </w:rPr>
+        <w:t>فرسته</w:t>
+      </w:r>
+      <w:r>
+        <w:rPr>
+          <w:rFonts w:cs="B Zar"/>
+          <w:sz w:val="32"/>
+          <w:szCs w:val="32"/>
+          <w:rtl/>
+        </w:rPr>
+        <w:t>. در نهایت مرورگر این داده‌ها را پردازش کرده و صفحه‌ی وب را به شکل قابل مشاهده برای کاربر نمایش می‌دهد</w:t>
+      </w:r>
+      <w:r>
+        <w:rPr>
+          <w:rFonts w:cs="B Zar"/>
+          <w:sz w:val="32"/>
+          <w:szCs w:val="32"/>
+          <w:lang w:bidi="fa-IR"/>
+        </w:rPr>
+        <w:t>.</w:t>
+      </w:r>
+      <w:r>
+        <w:rPr>
+          <w:rFonts w:cs="B Zar" w:hint="cs"/>
+          <w:sz w:val="32"/>
+          <w:szCs w:val="32"/>
+          <w:rtl/>
+          <w:lang w:bidi="fa-IR"/>
+        </w:rPr>
+        <w:t xml:space="preserve"> در مرحله شکل گیری ارتباط یه </w:t>
+      </w:r>
+      <w:r>
+        <w:rPr>
+          <w:rFonts w:cs="B Zar"/>
+          <w:sz w:val="32"/>
+          <w:szCs w:val="32"/>
+          <w:lang w:bidi="fa-IR"/>
+        </w:rPr>
+        <w:t>TLS Handshake</w:t>
+      </w:r>
+      <w:r>
+        <w:rPr>
+          <w:rFonts w:cs="B Zar" w:hint="cs"/>
+          <w:sz w:val="32"/>
+          <w:szCs w:val="32"/>
+          <w:rtl/>
+          <w:lang w:bidi="fa-IR"/>
+        </w:rPr>
+        <w:t xml:space="preserve"> هم انجام میگیره.</w:t>
+      </w:r>
+    </w:p>
+    <w:p>
+      <w:pPr>
+        <w:pStyle w:val="ListParagraph"/>
+        <w:numPr>
+          <w:ilvl w:val="0"/>
+          <w:numId w:val="2"/>
+        </w:numPr>
+        <w:bidi/>
         <w:rPr>
           <w:rFonts w:cs="B Zar" w:hint="cs"/>
           <w:sz w:val="32"/>

</xml_diff>

<commit_message>
docs 1:answer q 3 4 5
</commit_message>
<xml_diff>
--- a/task1.docx
+++ b/task1.docx
@@ -771,7 +771,7 @@
           <w:szCs w:val="32"/>
           <w:rtl/>
         </w:rPr>
-        <w:t>.</w:t>
+        <w:t>و</w:t>
       </w:r>
       <w:r>
         <w:rPr>
@@ -866,13 +866,1690 @@
         </w:numPr>
         <w:bidi/>
         <w:rPr>
-          <w:rFonts w:cs="B Zar" w:hint="cs"/>
-          <w:sz w:val="32"/>
-          <w:szCs w:val="32"/>
-          <w:rtl/>
+          <w:rFonts w:cs="B Zar"/>
+          <w:sz w:val="32"/>
+          <w:szCs w:val="32"/>
           <w:lang w:bidi="fa-IR"/>
         </w:rPr>
       </w:pPr>
+      <w:r>
+        <w:rPr>
+          <w:rFonts w:cs="B Zar"/>
+          <w:sz w:val="32"/>
+          <w:szCs w:val="32"/>
+          <w:lang w:bidi="fa-IR"/>
+        </w:rPr>
+        <w:t xml:space="preserve">HTTP </w:t>
+      </w:r>
+      <w:r>
+        <w:rPr>
+          <w:rFonts w:cs="B Zar" w:hint="cs"/>
+          <w:sz w:val="32"/>
+          <w:szCs w:val="32"/>
+          <w:rtl/>
+          <w:lang w:bidi="fa-IR"/>
+        </w:rPr>
+        <w:t xml:space="preserve"> </w:t>
+      </w:r>
+      <w:r>
+        <w:rPr>
+          <w:rFonts w:cs="B Zar"/>
+          <w:sz w:val="32"/>
+          <w:szCs w:val="32"/>
+          <w:rtl/>
+        </w:rPr>
+        <w:t>پروتکلی</w:t>
+      </w:r>
+      <w:r>
+        <w:rPr>
+          <w:rFonts w:cs="B Zar" w:hint="cs"/>
+          <w:sz w:val="32"/>
+          <w:szCs w:val="32"/>
+          <w:rtl/>
+        </w:rPr>
+        <w:t xml:space="preserve">ه </w:t>
+      </w:r>
+      <w:r>
+        <w:rPr>
+          <w:rFonts w:cs="B Zar"/>
+          <w:sz w:val="32"/>
+          <w:szCs w:val="32"/>
+          <w:rtl/>
+        </w:rPr>
+        <w:t xml:space="preserve">که مرورگر و سرور برای تبادل اطلاعات در وب از </w:t>
+      </w:r>
+      <w:r>
+        <w:rPr>
+          <w:rFonts w:cs="B Zar" w:hint="cs"/>
+          <w:sz w:val="32"/>
+          <w:szCs w:val="32"/>
+          <w:rtl/>
+        </w:rPr>
+        <w:t>اون</w:t>
+      </w:r>
+      <w:r>
+        <w:rPr>
+          <w:rFonts w:cs="B Zar"/>
+          <w:sz w:val="32"/>
+          <w:szCs w:val="32"/>
+          <w:rtl/>
+        </w:rPr>
+        <w:t xml:space="preserve"> استفاده می‌کنن. وقتی یک</w:t>
+      </w:r>
+      <w:r>
+        <w:rPr>
+          <w:rFonts w:cs="B Zar"/>
+          <w:sz w:val="32"/>
+          <w:szCs w:val="32"/>
+          <w:lang w:bidi="fa-IR"/>
+        </w:rPr>
+        <w:t xml:space="preserve"> URL </w:t>
+      </w:r>
+      <w:r>
+        <w:rPr>
+          <w:rFonts w:cs="B Zar"/>
+          <w:sz w:val="32"/>
+          <w:szCs w:val="32"/>
+          <w:rtl/>
+        </w:rPr>
+        <w:t>را در مرورگر وارد میکنیم، ابتدا دامنه به آدرس</w:t>
+      </w:r>
+      <w:r>
+        <w:rPr>
+          <w:rFonts w:cs="B Zar"/>
+          <w:sz w:val="32"/>
+          <w:szCs w:val="32"/>
+          <w:lang w:bidi="fa-IR"/>
+        </w:rPr>
+        <w:t xml:space="preserve"> IP </w:t>
+      </w:r>
+      <w:r>
+        <w:rPr>
+          <w:rFonts w:cs="B Zar"/>
+          <w:sz w:val="32"/>
+          <w:szCs w:val="32"/>
+          <w:rtl/>
+        </w:rPr>
+        <w:t xml:space="preserve">سرور تبدیل می‌شود تا مرورگر بداند </w:t>
+      </w:r>
+      <w:r>
+        <w:rPr>
+          <w:rFonts w:cs="B Zar" w:hint="cs"/>
+          <w:sz w:val="32"/>
+          <w:szCs w:val="32"/>
+          <w:rtl/>
+        </w:rPr>
+        <w:t xml:space="preserve">به کدوم </w:t>
+      </w:r>
+      <w:r>
+        <w:rPr>
+          <w:rFonts w:cs="B Zar"/>
+          <w:sz w:val="32"/>
+          <w:szCs w:val="32"/>
+          <w:rtl/>
+        </w:rPr>
+        <w:t xml:space="preserve">سرور </w:t>
+      </w:r>
+      <w:r>
+        <w:rPr>
+          <w:rFonts w:cs="B Zar" w:hint="cs"/>
+          <w:sz w:val="32"/>
+          <w:szCs w:val="32"/>
+          <w:rtl/>
+        </w:rPr>
+        <w:t>باید متصل بشه</w:t>
+      </w:r>
+      <w:r>
+        <w:rPr>
+          <w:rFonts w:cs="B Zar"/>
+          <w:sz w:val="32"/>
+          <w:szCs w:val="32"/>
+          <w:rtl/>
+        </w:rPr>
+        <w:t xml:space="preserve">. </w:t>
+      </w:r>
+      <w:r>
+        <w:rPr>
+          <w:rFonts w:cs="B Zar" w:hint="cs"/>
+          <w:sz w:val="32"/>
+          <w:szCs w:val="32"/>
+          <w:rtl/>
+        </w:rPr>
+        <w:t>بعدش</w:t>
+      </w:r>
+      <w:r>
+        <w:rPr>
+          <w:rFonts w:cs="B Zar"/>
+          <w:sz w:val="32"/>
+          <w:szCs w:val="32"/>
+          <w:rtl/>
+        </w:rPr>
+        <w:t xml:space="preserve"> مرورگر یک درخواست</w:t>
+      </w:r>
+      <w:r>
+        <w:rPr>
+          <w:rFonts w:cs="B Zar"/>
+          <w:sz w:val="32"/>
+          <w:szCs w:val="32"/>
+          <w:lang w:bidi="fa-IR"/>
+        </w:rPr>
+        <w:t xml:space="preserve"> </w:t>
+      </w:r>
+      <w:r>
+        <w:rPr>
+          <w:rFonts w:cs="B Zar" w:hint="cs"/>
+          <w:sz w:val="32"/>
+          <w:szCs w:val="32"/>
+          <w:rtl/>
+          <w:lang w:bidi="fa-IR"/>
+        </w:rPr>
+        <w:t xml:space="preserve">یا ریکوئست </w:t>
+      </w:r>
+      <w:r>
+        <w:rPr>
+          <w:rFonts w:cs="B Zar"/>
+          <w:sz w:val="32"/>
+          <w:szCs w:val="32"/>
+          <w:lang w:bidi="fa-IR"/>
+        </w:rPr>
+        <w:t xml:space="preserve"> </w:t>
+      </w:r>
+      <w:r>
+        <w:rPr>
+          <w:rFonts w:cs="B Zar"/>
+          <w:sz w:val="32"/>
+          <w:szCs w:val="32"/>
+          <w:rtl/>
+        </w:rPr>
+        <w:t>به سرور م</w:t>
+      </w:r>
+      <w:r>
+        <w:rPr>
+          <w:rFonts w:cs="B Zar" w:hint="cs"/>
+          <w:sz w:val="32"/>
+          <w:szCs w:val="32"/>
+          <w:rtl/>
+        </w:rPr>
+        <w:t>ی</w:t>
+      </w:r>
+      <w:r>
+        <w:rPr>
+          <w:rFonts w:cs="B Zar"/>
+          <w:sz w:val="32"/>
+          <w:szCs w:val="32"/>
+          <w:rtl/>
+        </w:rPr>
+        <w:t>فرست</w:t>
+      </w:r>
+      <w:r>
+        <w:rPr>
+          <w:rFonts w:cs="B Zar" w:hint="cs"/>
+          <w:sz w:val="32"/>
+          <w:szCs w:val="32"/>
+          <w:rtl/>
+        </w:rPr>
+        <w:t>ه</w:t>
+      </w:r>
+      <w:r>
+        <w:rPr>
+          <w:rFonts w:cs="B Zar"/>
+          <w:sz w:val="32"/>
+          <w:szCs w:val="32"/>
+          <w:rtl/>
+        </w:rPr>
+        <w:t xml:space="preserve"> تا صفحه یا داده مورد</w:t>
+      </w:r>
+      <w:r>
+        <w:rPr>
+          <w:rFonts w:cs="B Zar" w:hint="cs"/>
+          <w:sz w:val="32"/>
+          <w:szCs w:val="32"/>
+          <w:rtl/>
+        </w:rPr>
+        <w:t xml:space="preserve"> </w:t>
+      </w:r>
+      <w:r>
+        <w:rPr>
+          <w:rFonts w:cs="B Zar"/>
+          <w:sz w:val="32"/>
+          <w:szCs w:val="32"/>
+          <w:rtl/>
+        </w:rPr>
+        <w:t>نظر</w:t>
+      </w:r>
+      <w:r>
+        <w:rPr>
+          <w:rFonts w:cs="B Zar" w:hint="cs"/>
+          <w:sz w:val="32"/>
+          <w:szCs w:val="32"/>
+          <w:rtl/>
+        </w:rPr>
+        <w:t xml:space="preserve">و </w:t>
+      </w:r>
+      <w:r>
+        <w:rPr>
+          <w:rFonts w:cs="B Zar"/>
+          <w:sz w:val="32"/>
+          <w:szCs w:val="32"/>
+          <w:rtl/>
+        </w:rPr>
+        <w:t xml:space="preserve"> دریافت کن</w:t>
+      </w:r>
+      <w:r>
+        <w:rPr>
+          <w:rFonts w:cs="B Zar" w:hint="cs"/>
+          <w:sz w:val="32"/>
+          <w:szCs w:val="32"/>
+          <w:rtl/>
+        </w:rPr>
+        <w:t>ه</w:t>
+      </w:r>
+      <w:r>
+        <w:rPr>
+          <w:rFonts w:cs="B Zar"/>
+          <w:sz w:val="32"/>
+          <w:szCs w:val="32"/>
+          <w:rtl/>
+        </w:rPr>
+        <w:t>. سرور این درخواست را پردازش میکن</w:t>
+      </w:r>
+      <w:r>
+        <w:rPr>
+          <w:rFonts w:cs="B Zar" w:hint="cs"/>
+          <w:sz w:val="32"/>
+          <w:szCs w:val="32"/>
+          <w:rtl/>
+        </w:rPr>
+        <w:t>ه</w:t>
+      </w:r>
+      <w:r>
+        <w:rPr>
+          <w:rFonts w:cs="B Zar"/>
+          <w:sz w:val="32"/>
+          <w:szCs w:val="32"/>
+          <w:rtl/>
+        </w:rPr>
+        <w:t xml:space="preserve">، در صورت نیاز با دیتابیس یا برنامه‌های </w:t>
+      </w:r>
+      <w:r>
+        <w:rPr>
+          <w:rFonts w:cs="B Zar" w:hint="cs"/>
+          <w:sz w:val="32"/>
+          <w:szCs w:val="32"/>
+          <w:rtl/>
+        </w:rPr>
+        <w:t>بک</w:t>
+      </w:r>
+      <w:r>
+        <w:rPr>
+          <w:rFonts w:cs="B Zar"/>
+          <w:sz w:val="32"/>
+          <w:szCs w:val="32"/>
+          <w:rtl/>
+        </w:rPr>
+        <w:t xml:space="preserve"> ارتباط می‌گیر</w:t>
+      </w:r>
+      <w:r>
+        <w:rPr>
+          <w:rFonts w:cs="B Zar" w:hint="cs"/>
+          <w:sz w:val="32"/>
+          <w:szCs w:val="32"/>
+          <w:rtl/>
+        </w:rPr>
+        <w:t>ه</w:t>
+      </w:r>
+      <w:r>
+        <w:rPr>
+          <w:rFonts w:cs="B Zar"/>
+          <w:sz w:val="32"/>
+          <w:szCs w:val="32"/>
+          <w:rtl/>
+        </w:rPr>
+        <w:t xml:space="preserve"> و پاسخ</w:t>
+      </w:r>
+      <w:r>
+        <w:rPr>
+          <w:rFonts w:cs="B Zar"/>
+          <w:sz w:val="32"/>
+          <w:szCs w:val="32"/>
+          <w:lang w:bidi="fa-IR"/>
+        </w:rPr>
+        <w:t xml:space="preserve"> </w:t>
+      </w:r>
+      <w:r>
+        <w:rPr>
+          <w:rFonts w:cs="B Zar" w:hint="cs"/>
+          <w:sz w:val="32"/>
+          <w:szCs w:val="32"/>
+          <w:rtl/>
+          <w:lang w:bidi="fa-IR"/>
+        </w:rPr>
+        <w:t xml:space="preserve">یا همون ریسپان </w:t>
+      </w:r>
+      <w:r>
+        <w:rPr>
+          <w:rFonts w:cs="B Zar"/>
+          <w:sz w:val="32"/>
+          <w:szCs w:val="32"/>
+          <w:lang w:bidi="fa-IR"/>
+        </w:rPr>
+        <w:t xml:space="preserve"> </w:t>
+      </w:r>
+      <w:r>
+        <w:rPr>
+          <w:rFonts w:cs="B Zar"/>
+          <w:sz w:val="32"/>
+          <w:szCs w:val="32"/>
+          <w:rtl/>
+        </w:rPr>
+        <w:t>مناسب ر</w:t>
+      </w:r>
+      <w:r>
+        <w:rPr>
+          <w:rFonts w:cs="B Zar" w:hint="cs"/>
+          <w:sz w:val="32"/>
+          <w:szCs w:val="32"/>
+          <w:rtl/>
+        </w:rPr>
+        <w:t xml:space="preserve">و </w:t>
+      </w:r>
+      <w:r>
+        <w:rPr>
+          <w:rFonts w:cs="B Zar"/>
+          <w:sz w:val="32"/>
+          <w:szCs w:val="32"/>
+          <w:rtl/>
+        </w:rPr>
+        <w:t>آماده می‌کن</w:t>
+      </w:r>
+      <w:r>
+        <w:rPr>
+          <w:rFonts w:cs="B Zar" w:hint="cs"/>
+          <w:sz w:val="32"/>
+          <w:szCs w:val="32"/>
+          <w:rtl/>
+        </w:rPr>
+        <w:t>ه</w:t>
+      </w:r>
+      <w:r>
+        <w:rPr>
+          <w:rFonts w:cs="B Zar"/>
+          <w:sz w:val="32"/>
+          <w:szCs w:val="32"/>
+          <w:rtl/>
+        </w:rPr>
+        <w:t xml:space="preserve">. این پاسخ به مرورگر </w:t>
+      </w:r>
+      <w:r>
+        <w:rPr>
+          <w:rFonts w:cs="B Zar"/>
+          <w:sz w:val="32"/>
+          <w:szCs w:val="32"/>
+          <w:rtl/>
+        </w:rPr>
+        <w:lastRenderedPageBreak/>
+        <w:t>ارسال می‌ش</w:t>
+      </w:r>
+      <w:r>
+        <w:rPr>
+          <w:rFonts w:cs="B Zar" w:hint="cs"/>
+          <w:sz w:val="32"/>
+          <w:szCs w:val="32"/>
+          <w:rtl/>
+        </w:rPr>
+        <w:t>ه</w:t>
+      </w:r>
+      <w:r>
+        <w:rPr>
+          <w:rFonts w:cs="B Zar"/>
+          <w:sz w:val="32"/>
+          <w:szCs w:val="32"/>
+          <w:rtl/>
+        </w:rPr>
+        <w:t xml:space="preserve"> و مرورگر </w:t>
+      </w:r>
+      <w:r>
+        <w:rPr>
+          <w:rFonts w:cs="B Zar" w:hint="cs"/>
+          <w:sz w:val="32"/>
+          <w:szCs w:val="32"/>
+          <w:rtl/>
+        </w:rPr>
+        <w:t>اونو</w:t>
+      </w:r>
+      <w:r>
+        <w:rPr>
+          <w:rFonts w:cs="B Zar"/>
+          <w:sz w:val="32"/>
+          <w:szCs w:val="32"/>
+          <w:rtl/>
+        </w:rPr>
+        <w:t xml:space="preserve"> پردازش کرده، منابع جانبی مثل</w:t>
+      </w:r>
+      <w:r>
+        <w:rPr>
+          <w:rFonts w:cs="B Zar"/>
+          <w:sz w:val="32"/>
+          <w:szCs w:val="32"/>
+          <w:lang w:bidi="fa-IR"/>
+        </w:rPr>
+        <w:t xml:space="preserve"> CSS </w:t>
+      </w:r>
+      <w:r>
+        <w:rPr>
+          <w:rFonts w:cs="B Zar"/>
+          <w:sz w:val="32"/>
+          <w:szCs w:val="32"/>
+          <w:rtl/>
+        </w:rPr>
+        <w:t>و</w:t>
+      </w:r>
+      <w:r>
+        <w:rPr>
+          <w:rFonts w:cs="B Zar"/>
+          <w:sz w:val="32"/>
+          <w:szCs w:val="32"/>
+          <w:lang w:bidi="fa-IR"/>
+        </w:rPr>
+        <w:t xml:space="preserve"> </w:t>
+      </w:r>
+      <w:r>
+        <w:rPr>
+          <w:rFonts w:cs="B Zar"/>
+          <w:sz w:val="32"/>
+          <w:szCs w:val="32"/>
+          <w:lang w:bidi="fa-IR"/>
+        </w:rPr>
+        <w:t>j</w:t>
+      </w:r>
+      <w:r>
+        <w:rPr>
+          <w:rFonts w:cs="B Zar"/>
+          <w:sz w:val="32"/>
+          <w:szCs w:val="32"/>
+          <w:lang w:bidi="fa-IR"/>
+        </w:rPr>
+        <w:t>ava</w:t>
+      </w:r>
+      <w:r>
+        <w:rPr>
+          <w:rFonts w:cs="B Zar"/>
+          <w:sz w:val="32"/>
+          <w:szCs w:val="32"/>
+          <w:lang w:bidi="fa-IR"/>
+        </w:rPr>
+        <w:t xml:space="preserve"> s</w:t>
+      </w:r>
+      <w:r>
+        <w:rPr>
+          <w:rFonts w:cs="B Zar"/>
+          <w:sz w:val="32"/>
+          <w:szCs w:val="32"/>
+          <w:lang w:bidi="fa-IR"/>
+        </w:rPr>
+        <w:t xml:space="preserve">cript </w:t>
+      </w:r>
+      <w:r>
+        <w:rPr>
+          <w:rFonts w:cs="B Zar"/>
+          <w:sz w:val="32"/>
+          <w:szCs w:val="32"/>
+          <w:rtl/>
+        </w:rPr>
+        <w:t xml:space="preserve">را بارگذاری </w:t>
+      </w:r>
+      <w:r>
+        <w:rPr>
+          <w:rFonts w:cs="B Zar" w:hint="cs"/>
+          <w:sz w:val="32"/>
+          <w:szCs w:val="32"/>
+          <w:rtl/>
+        </w:rPr>
+        <w:t>میکنه</w:t>
+      </w:r>
+      <w:r>
+        <w:rPr>
+          <w:rFonts w:cs="B Zar"/>
+          <w:sz w:val="32"/>
+          <w:szCs w:val="32"/>
+          <w:rtl/>
+        </w:rPr>
+        <w:t xml:space="preserve"> و در نهایت صفحه‌ی وب را به کاربر نمایش </w:t>
+      </w:r>
+      <w:r>
+        <w:rPr>
+          <w:rFonts w:cs="B Zar" w:hint="cs"/>
+          <w:sz w:val="32"/>
+          <w:szCs w:val="32"/>
+          <w:rtl/>
+        </w:rPr>
+        <w:t>میده</w:t>
+      </w:r>
+      <w:r>
+        <w:rPr>
+          <w:rFonts w:cs="B Zar"/>
+          <w:sz w:val="32"/>
+          <w:szCs w:val="32"/>
+          <w:lang w:bidi="fa-IR"/>
+        </w:rPr>
+        <w:t>.</w:t>
+      </w:r>
+    </w:p>
+    <w:p>
+      <w:pPr>
+        <w:pStyle w:val="ListParagraph"/>
+        <w:numPr>
+          <w:ilvl w:val="0"/>
+          <w:numId w:val="2"/>
+        </w:numPr>
+        <w:bidi/>
+        <w:rPr>
+          <w:rFonts w:cs="B Zar"/>
+          <w:sz w:val="32"/>
+          <w:szCs w:val="32"/>
+          <w:lang w:bidi="fa-IR"/>
+        </w:rPr>
+      </w:pPr>
+      <w:r>
+        <w:rPr>
+          <w:rFonts w:cs="B Zar"/>
+          <w:sz w:val="32"/>
+          <w:szCs w:val="32"/>
+          <w:rtl/>
+        </w:rPr>
+        <w:t>اپلیکیشن</w:t>
+      </w:r>
+      <w:r>
+        <w:rPr>
+          <w:rFonts w:cs="B Zar"/>
+          <w:sz w:val="32"/>
+          <w:szCs w:val="32"/>
+          <w:lang w:bidi="fa-IR"/>
+        </w:rPr>
+        <w:t xml:space="preserve"> Django </w:t>
+      </w:r>
+      <w:r>
+        <w:rPr>
+          <w:rFonts w:cs="B Zar"/>
+          <w:sz w:val="32"/>
+          <w:szCs w:val="32"/>
+          <w:rtl/>
+        </w:rPr>
+        <w:t>در لایه</w:t>
+      </w:r>
+      <w:r>
+        <w:rPr>
+          <w:rFonts w:cs="B Zar"/>
+          <w:sz w:val="32"/>
+          <w:szCs w:val="32"/>
+          <w:lang w:bidi="fa-IR"/>
+        </w:rPr>
+        <w:t xml:space="preserve"> </w:t>
+      </w:r>
+      <w:r>
+        <w:rPr>
+          <w:rFonts w:cs="B Zar" w:hint="cs"/>
+          <w:sz w:val="32"/>
+          <w:szCs w:val="32"/>
+          <w:rtl/>
+          <w:lang w:bidi="fa-IR"/>
+        </w:rPr>
+        <w:t>(شاهکار)</w:t>
+      </w:r>
+      <w:r>
+        <w:rPr>
+          <w:rFonts w:cs="B Zar"/>
+          <w:sz w:val="32"/>
+          <w:szCs w:val="32"/>
+          <w:lang w:bidi="fa-IR"/>
+        </w:rPr>
+        <w:t>Backend</w:t>
+      </w:r>
+      <w:r>
+        <w:rPr>
+          <w:rFonts w:cs="B Zar" w:hint="cs"/>
+          <w:sz w:val="32"/>
+          <w:szCs w:val="32"/>
+          <w:rtl/>
+          <w:lang w:bidi="fa-IR"/>
+        </w:rPr>
+        <w:t xml:space="preserve"> </w:t>
+      </w:r>
+      <w:r>
+        <w:rPr>
+          <w:rFonts w:cs="B Zar"/>
+          <w:sz w:val="32"/>
+          <w:szCs w:val="32"/>
+          <w:lang w:bidi="fa-IR"/>
+        </w:rPr>
+        <w:t xml:space="preserve"> </w:t>
+      </w:r>
+      <w:r>
+        <w:rPr>
+          <w:rFonts w:cs="B Zar"/>
+          <w:sz w:val="32"/>
+          <w:szCs w:val="32"/>
+          <w:rtl/>
+        </w:rPr>
+        <w:t>قرار دار</w:t>
+      </w:r>
+      <w:r>
+        <w:rPr>
+          <w:rFonts w:cs="B Zar" w:hint="cs"/>
+          <w:sz w:val="32"/>
+          <w:szCs w:val="32"/>
+          <w:rtl/>
+        </w:rPr>
+        <w:t xml:space="preserve">ه </w:t>
+      </w:r>
+      <w:r>
+        <w:rPr>
+          <w:rFonts w:cs="B Zar"/>
+          <w:sz w:val="32"/>
+          <w:szCs w:val="32"/>
+          <w:rtl/>
+        </w:rPr>
+        <w:t xml:space="preserve"> و وظیفه‌ی پردازش منطق برنامه و تولید محتوای داینامیک را بر</w:t>
+      </w:r>
+      <w:r>
+        <w:rPr>
+          <w:rFonts w:cs="B Zar" w:hint="cs"/>
+          <w:sz w:val="32"/>
+          <w:szCs w:val="32"/>
+          <w:rtl/>
+        </w:rPr>
+        <w:t xml:space="preserve"> أساس چیزی که دریافت میکنرو داره</w:t>
+      </w:r>
+      <w:r>
+        <w:rPr>
+          <w:rFonts w:cs="B Zar"/>
+          <w:sz w:val="32"/>
+          <w:szCs w:val="32"/>
+          <w:rtl/>
+        </w:rPr>
+        <w:t>. وقتی کاربر در مرورگر یک</w:t>
+      </w:r>
+      <w:r>
+        <w:rPr>
+          <w:rFonts w:cs="B Zar"/>
+          <w:sz w:val="32"/>
+          <w:szCs w:val="32"/>
+          <w:lang w:bidi="fa-IR"/>
+        </w:rPr>
+        <w:t xml:space="preserve"> URL </w:t>
+      </w:r>
+      <w:r>
+        <w:rPr>
+          <w:rFonts w:cs="B Zar"/>
+          <w:sz w:val="32"/>
+          <w:szCs w:val="32"/>
+          <w:rtl/>
+        </w:rPr>
+        <w:t>را وارد می‌کن</w:t>
+      </w:r>
+      <w:r>
+        <w:rPr>
+          <w:rFonts w:cs="B Zar" w:hint="cs"/>
+          <w:sz w:val="32"/>
+          <w:szCs w:val="32"/>
+          <w:rtl/>
+        </w:rPr>
+        <w:t>ه</w:t>
+      </w:r>
+      <w:r>
+        <w:rPr>
+          <w:rFonts w:cs="B Zar"/>
+          <w:sz w:val="32"/>
+          <w:szCs w:val="32"/>
+          <w:rtl/>
+        </w:rPr>
+        <w:t xml:space="preserve"> یا </w:t>
+      </w:r>
+      <w:r>
+        <w:rPr>
+          <w:rFonts w:cs="B Zar" w:hint="cs"/>
+          <w:sz w:val="32"/>
+          <w:szCs w:val="32"/>
+          <w:rtl/>
+        </w:rPr>
+        <w:t>هرکاری انجام میده</w:t>
+      </w:r>
+      <w:r>
+        <w:rPr>
+          <w:rFonts w:cs="B Zar"/>
+          <w:sz w:val="32"/>
+          <w:szCs w:val="32"/>
+          <w:rtl/>
+        </w:rPr>
+        <w:t>، مرورگر یک درخواست</w:t>
+      </w:r>
+      <w:r>
+        <w:rPr>
+          <w:rFonts w:cs="B Zar"/>
+          <w:sz w:val="32"/>
+          <w:szCs w:val="32"/>
+          <w:lang w:bidi="fa-IR"/>
+        </w:rPr>
+        <w:t xml:space="preserve"> HTTP/HTTPS</w:t>
+      </w:r>
+      <w:r>
+        <w:rPr>
+          <w:rFonts w:cs="B Zar" w:hint="cs"/>
+          <w:sz w:val="32"/>
+          <w:szCs w:val="32"/>
+          <w:rtl/>
+          <w:lang w:bidi="fa-IR"/>
+        </w:rPr>
+        <w:t xml:space="preserve"> </w:t>
+      </w:r>
+      <w:r>
+        <w:rPr>
+          <w:rFonts w:cs="B Zar"/>
+          <w:sz w:val="32"/>
+          <w:szCs w:val="32"/>
+          <w:lang w:bidi="fa-IR"/>
+        </w:rPr>
+        <w:t xml:space="preserve"> </w:t>
+      </w:r>
+      <w:r>
+        <w:rPr>
+          <w:rFonts w:cs="B Zar"/>
+          <w:sz w:val="32"/>
+          <w:szCs w:val="32"/>
+          <w:rtl/>
+        </w:rPr>
+        <w:t>به وب‌سرور</w:t>
+      </w:r>
+      <w:r>
+        <w:rPr>
+          <w:rFonts w:cs="B Zar" w:hint="cs"/>
+          <w:sz w:val="32"/>
+          <w:szCs w:val="32"/>
+          <w:rtl/>
+        </w:rPr>
+        <w:t>(</w:t>
+      </w:r>
+      <w:r>
+        <w:rPr>
+          <w:rFonts w:cs="B Zar"/>
+          <w:sz w:val="32"/>
+          <w:szCs w:val="32"/>
+          <w:lang w:bidi="fa-IR"/>
+        </w:rPr>
+        <w:t xml:space="preserve"> </w:t>
+      </w:r>
+      <w:r>
+        <w:rPr>
+          <w:rFonts w:cs="B Zar"/>
+          <w:sz w:val="32"/>
+          <w:szCs w:val="32"/>
+          <w:rtl/>
+        </w:rPr>
+        <w:t>مثل</w:t>
+      </w:r>
+      <w:r>
+        <w:rPr>
+          <w:rFonts w:cs="B Zar"/>
+          <w:sz w:val="32"/>
+          <w:szCs w:val="32"/>
+          <w:lang w:bidi="fa-IR"/>
+        </w:rPr>
+        <w:t xml:space="preserve"> Nginx</w:t>
+      </w:r>
+      <w:r>
+        <w:rPr>
+          <w:rFonts w:cs="B Zar" w:hint="cs"/>
+          <w:sz w:val="32"/>
+          <w:szCs w:val="32"/>
+          <w:rtl/>
+          <w:lang w:bidi="fa-IR"/>
+        </w:rPr>
+        <w:t xml:space="preserve"> )</w:t>
+      </w:r>
+      <w:r>
+        <w:rPr>
+          <w:rFonts w:cs="B Zar"/>
+          <w:sz w:val="32"/>
+          <w:szCs w:val="32"/>
+          <w:lang w:bidi="fa-IR"/>
+        </w:rPr>
+        <w:t xml:space="preserve"> </w:t>
+      </w:r>
+      <w:r>
+        <w:rPr>
+          <w:rFonts w:cs="B Zar"/>
+          <w:sz w:val="32"/>
+          <w:szCs w:val="32"/>
+          <w:rtl/>
+        </w:rPr>
+        <w:t>می‌فرست</w:t>
+      </w:r>
+      <w:r>
+        <w:rPr>
+          <w:rFonts w:cs="B Zar" w:hint="cs"/>
+          <w:sz w:val="32"/>
+          <w:szCs w:val="32"/>
+          <w:rtl/>
+        </w:rPr>
+        <w:t>ه</w:t>
+      </w:r>
+      <w:r>
+        <w:rPr>
+          <w:rFonts w:cs="B Zar"/>
+          <w:sz w:val="32"/>
+          <w:szCs w:val="32"/>
+          <w:rtl/>
+        </w:rPr>
+        <w:t>. وب‌سرور می‌تو</w:t>
+      </w:r>
+      <w:r>
+        <w:rPr>
+          <w:rFonts w:cs="B Zar" w:hint="cs"/>
+          <w:sz w:val="32"/>
+          <w:szCs w:val="32"/>
+          <w:rtl/>
+        </w:rPr>
+        <w:t>نه</w:t>
+      </w:r>
+      <w:r>
+        <w:rPr>
+          <w:rFonts w:cs="B Zar"/>
+          <w:sz w:val="32"/>
+          <w:szCs w:val="32"/>
+          <w:rtl/>
+        </w:rPr>
+        <w:t xml:space="preserve"> فایل‌</w:t>
+      </w:r>
+      <w:r>
+        <w:rPr>
+          <w:rFonts w:cs="B Zar" w:hint="cs"/>
+          <w:sz w:val="32"/>
+          <w:szCs w:val="32"/>
+          <w:rtl/>
+        </w:rPr>
+        <w:t xml:space="preserve"> </w:t>
+      </w:r>
+      <w:r>
+        <w:rPr>
+          <w:rFonts w:cs="B Zar"/>
+          <w:sz w:val="32"/>
+          <w:szCs w:val="32"/>
+          <w:rtl/>
+        </w:rPr>
+        <w:t>های استاتی</w:t>
+      </w:r>
+      <w:r>
+        <w:rPr>
+          <w:rFonts w:cs="B Zar" w:hint="cs"/>
+          <w:sz w:val="32"/>
+          <w:szCs w:val="32"/>
+          <w:rtl/>
+        </w:rPr>
+        <w:t>ک</w:t>
+      </w:r>
+      <w:r>
+        <w:rPr>
+          <w:rFonts w:cs="B Zar"/>
+          <w:sz w:val="32"/>
+          <w:szCs w:val="32"/>
+          <w:lang w:bidi="fa-IR"/>
+        </w:rPr>
+        <w:t xml:space="preserve"> </w:t>
+      </w:r>
+      <w:r>
+        <w:rPr>
+          <w:rFonts w:cs="B Zar"/>
+          <w:sz w:val="32"/>
+          <w:szCs w:val="32"/>
+          <w:rtl/>
+        </w:rPr>
+        <w:t>مثل</w:t>
+      </w:r>
+      <w:r>
+        <w:rPr>
+          <w:rFonts w:cs="B Zar" w:hint="cs"/>
+          <w:sz w:val="32"/>
+          <w:szCs w:val="32"/>
+          <w:rtl/>
+        </w:rPr>
+        <w:t>(</w:t>
+      </w:r>
+      <w:r>
+        <w:rPr>
+          <w:rFonts w:cs="B Zar"/>
+          <w:sz w:val="32"/>
+          <w:szCs w:val="32"/>
+          <w:rtl/>
+        </w:rPr>
+        <w:t xml:space="preserve"> تصاویر، </w:t>
+      </w:r>
+      <w:r>
+        <w:rPr>
+          <w:rFonts w:cs="B Zar"/>
+          <w:sz w:val="32"/>
+          <w:szCs w:val="32"/>
+          <w:lang w:bidi="fa-IR"/>
+        </w:rPr>
+        <w:t xml:space="preserve">CSS </w:t>
+      </w:r>
+      <w:r>
+        <w:rPr>
+          <w:rFonts w:cs="B Zar"/>
+          <w:sz w:val="32"/>
+          <w:szCs w:val="32"/>
+          <w:rtl/>
+        </w:rPr>
+        <w:t>و</w:t>
+      </w:r>
+      <w:r>
+        <w:rPr>
+          <w:rFonts w:cs="B Zar"/>
+          <w:sz w:val="32"/>
+          <w:szCs w:val="32"/>
+          <w:lang w:bidi="fa-IR"/>
+        </w:rPr>
+        <w:t xml:space="preserve"> JavaScript </w:t>
+      </w:r>
+      <w:r>
+        <w:rPr>
+          <w:rFonts w:cs="B Zar" w:hint="cs"/>
+          <w:sz w:val="32"/>
+          <w:szCs w:val="32"/>
+          <w:rtl/>
+          <w:lang w:bidi="fa-IR"/>
+        </w:rPr>
+        <w:t xml:space="preserve"> ) </w:t>
+      </w:r>
+      <w:r>
+        <w:rPr>
+          <w:rFonts w:cs="B Zar"/>
+          <w:sz w:val="32"/>
+          <w:szCs w:val="32"/>
+          <w:rtl/>
+        </w:rPr>
+        <w:t>را مستقیما ارسال کن</w:t>
+      </w:r>
+      <w:r>
+        <w:rPr>
+          <w:rFonts w:cs="B Zar" w:hint="cs"/>
+          <w:sz w:val="32"/>
+          <w:szCs w:val="32"/>
+          <w:rtl/>
+        </w:rPr>
+        <w:t xml:space="preserve">ه ولی </w:t>
+      </w:r>
+      <w:r>
+        <w:rPr>
+          <w:rFonts w:cs="B Zar"/>
+          <w:sz w:val="32"/>
+          <w:szCs w:val="32"/>
+          <w:rtl/>
+        </w:rPr>
+        <w:t xml:space="preserve">برای درخواست‌های داینامیک، </w:t>
+      </w:r>
+      <w:r>
+        <w:rPr>
+          <w:rFonts w:cs="B Zar" w:hint="cs"/>
+          <w:sz w:val="32"/>
+          <w:szCs w:val="32"/>
+          <w:rtl/>
+        </w:rPr>
+        <w:t xml:space="preserve">اونارو </w:t>
+      </w:r>
+      <w:r>
+        <w:rPr>
+          <w:rFonts w:cs="B Zar"/>
+          <w:sz w:val="32"/>
+          <w:szCs w:val="32"/>
+          <w:rtl/>
+        </w:rPr>
+        <w:t>به اپلیکیشن</w:t>
+      </w:r>
+      <w:r>
+        <w:rPr>
+          <w:rFonts w:cs="B Zar"/>
+          <w:sz w:val="32"/>
+          <w:szCs w:val="32"/>
+          <w:lang w:bidi="fa-IR"/>
+        </w:rPr>
+        <w:t xml:space="preserve"> Django </w:t>
+      </w:r>
+      <w:r>
+        <w:rPr>
+          <w:rFonts w:cs="B Zar"/>
+          <w:sz w:val="32"/>
+          <w:szCs w:val="32"/>
+          <w:rtl/>
+        </w:rPr>
+        <w:t>ارسال می‌ک</w:t>
+      </w:r>
+      <w:r>
+        <w:rPr>
+          <w:rFonts w:cs="B Zar" w:hint="cs"/>
+          <w:sz w:val="32"/>
+          <w:szCs w:val="32"/>
+          <w:rtl/>
+        </w:rPr>
+        <w:t>نه</w:t>
+      </w:r>
+      <w:r>
+        <w:rPr>
+          <w:rFonts w:cs="B Zar"/>
+          <w:sz w:val="32"/>
+          <w:szCs w:val="32"/>
+          <w:lang w:bidi="fa-IR"/>
+        </w:rPr>
+        <w:t xml:space="preserve">. </w:t>
+      </w:r>
+      <w:r>
+        <w:rPr>
+          <w:rFonts w:cs="B Zar"/>
+          <w:sz w:val="32"/>
+          <w:szCs w:val="32"/>
+          <w:lang w:bidi="fa-IR"/>
+        </w:rPr>
+        <w:br/>
+        <w:t xml:space="preserve"> </w:t>
+      </w:r>
+      <w:r>
+        <w:rPr>
+          <w:rFonts w:cs="B Zar"/>
+          <w:sz w:val="32"/>
+          <w:szCs w:val="32"/>
+          <w:lang w:bidi="fa-IR"/>
+        </w:rPr>
+        <w:t>Djang</w:t>
+      </w:r>
+      <w:r>
+        <w:rPr>
+          <w:rFonts w:cs="B Zar"/>
+          <w:sz w:val="32"/>
+          <w:szCs w:val="32"/>
+          <w:lang w:bidi="fa-IR"/>
+        </w:rPr>
+        <w:t xml:space="preserve">o </w:t>
+      </w:r>
+      <w:r>
+        <w:rPr>
+          <w:rFonts w:cs="B Zar"/>
+          <w:sz w:val="32"/>
+          <w:szCs w:val="32"/>
+          <w:rtl/>
+        </w:rPr>
+        <w:t>درخواست را پردازش کرده و در صورت نیاز با دیتابیس یا سرویس‌های دیگر ارتباط برقرار می‌کن</w:t>
+      </w:r>
+      <w:r>
+        <w:rPr>
+          <w:rFonts w:cs="B Zar"/>
+          <w:sz w:val="32"/>
+          <w:szCs w:val="32"/>
+        </w:rPr>
+        <w:t>i</w:t>
+      </w:r>
+      <w:r>
+        <w:rPr>
+          <w:rFonts w:cs="B Zar"/>
+          <w:sz w:val="32"/>
+          <w:szCs w:val="32"/>
+          <w:rtl/>
+        </w:rPr>
+        <w:t>. سپس پاسخ تولید</w:t>
+      </w:r>
+      <w:r>
+        <w:rPr>
+          <w:rFonts w:cs="B Zar" w:hint="cs"/>
+          <w:sz w:val="32"/>
+          <w:szCs w:val="32"/>
+          <w:rtl/>
+          <w:lang w:bidi="fa-IR"/>
+        </w:rPr>
+        <w:t xml:space="preserve"> شدرو </w:t>
+      </w:r>
+      <w:r>
+        <w:rPr>
+          <w:rFonts w:cs="B Zar"/>
+          <w:sz w:val="32"/>
+          <w:szCs w:val="32"/>
+          <w:lang w:bidi="fa-IR"/>
+        </w:rPr>
+        <w:t xml:space="preserve"> </w:t>
+      </w:r>
+      <w:r>
+        <w:rPr>
+          <w:rFonts w:cs="B Zar"/>
+          <w:sz w:val="32"/>
+          <w:szCs w:val="32"/>
+          <w:rtl/>
+        </w:rPr>
+        <w:t>به وب‌سرور برمی‌گر</w:t>
+      </w:r>
+      <w:r>
+        <w:rPr>
+          <w:rFonts w:cs="B Zar" w:hint="cs"/>
+          <w:sz w:val="32"/>
+          <w:szCs w:val="32"/>
+          <w:rtl/>
+        </w:rPr>
+        <w:t>دونه</w:t>
+      </w:r>
+      <w:r>
+        <w:rPr>
+          <w:rFonts w:cs="B Zar"/>
+          <w:sz w:val="32"/>
+          <w:szCs w:val="32"/>
+          <w:rtl/>
+        </w:rPr>
+        <w:t xml:space="preserve"> و وب‌سرور آن را به مرورگر می‌فرستد تا کاربر صفحه وب را مشاهده کن</w:t>
+      </w:r>
+      <w:r>
+        <w:rPr>
+          <w:rFonts w:cs="B Zar" w:hint="cs"/>
+          <w:sz w:val="32"/>
+          <w:szCs w:val="32"/>
+          <w:rtl/>
+        </w:rPr>
+        <w:t>ه</w:t>
+      </w:r>
+      <w:r>
+        <w:rPr>
+          <w:rFonts w:cs="B Zar"/>
+          <w:sz w:val="32"/>
+          <w:szCs w:val="32"/>
+          <w:lang w:bidi="fa-IR"/>
+        </w:rPr>
+        <w:t>.</w:t>
+      </w:r>
+    </w:p>
+    <w:p>
+      <w:pPr>
+        <w:pStyle w:val="ListParagraph"/>
+        <w:numPr>
+          <w:ilvl w:val="0"/>
+          <w:numId w:val="2"/>
+        </w:numPr>
+        <w:bidi/>
+        <w:rPr>
+          <w:rFonts w:cs="B Zar"/>
+          <w:sz w:val="32"/>
+          <w:szCs w:val="32"/>
+          <w:lang w:bidi="fa-IR"/>
+        </w:rPr>
+      </w:pPr>
+      <w:r>
+        <w:rPr>
+          <w:rFonts w:cs="B Zar"/>
+          <w:sz w:val="32"/>
+          <w:szCs w:val="32"/>
+          <w:rtl/>
+          <w:lang w:bidi="fa-IR"/>
+        </w:rPr>
+        <w:br/>
+      </w:r>
+      <w:r>
+        <w:rPr>
+          <w:noProof/>
+        </w:rPr>
+        <w:drawing>
+          <wp:inline distT="0" distB="0" distL="0" distR="0" wp14:anchorId="2822CE77" wp14:editId="2513387D">
+            <wp:extent cx="5943600" cy="3038475"/>
+            <wp:effectExtent l="0" t="0" r="0" b="9525"/>
+            <wp:docPr id="1030955201" name="Picture 2" descr="How DNS Works?. What happens when you type… | by Moses Musinde | Medium"/>
+            <wp:cNvGraphicFramePr>
+              <a:graphicFrameLocks xmlns:a="http://schemas.openxmlformats.org/drawingml/2006/main" noChangeAspect="1"/>
+            </wp:cNvGraphicFramePr>
+            <a:graphic xmlns:a="http://schemas.openxmlformats.org/drawingml/2006/main">
+              <a:graphicData uri="http://schemas.openxmlformats.org/drawingml/2006/picture">
+                <pic:pic xmlns:pic="http://schemas.openxmlformats.org/drawingml/2006/picture">
+                  <pic:nvPicPr>
+                    <pic:cNvPr id="0" name="Picture 6" descr="How DNS Works?. What happens when you type… | by Moses Musinde | Medium"/>
+                    <pic:cNvPicPr>
+                      <a:picLocks noChangeAspect="1" noChangeArrowheads="1"/>
+                    </pic:cNvPicPr>
+                  </pic:nvPicPr>
+                  <pic:blipFill>
+                    <a:blip r:embed="rId5">
+                      <a:extLst>
+                        <a:ext uri="{28A0092B-C50C-407E-A947-70E740481C1C}">
+                          <a14:useLocalDpi xmlns:a14="http://schemas.microsoft.com/office/drawing/2010/main" val="0"/>
+                        </a:ext>
+                      </a:extLst>
+                    </a:blip>
+                    <a:srcRect/>
+                    <a:stretch>
+                      <a:fillRect/>
+                    </a:stretch>
+                  </pic:blipFill>
+                  <pic:spPr bwMode="auto">
+                    <a:xfrm>
+                      <a:off x="0" y="0"/>
+                      <a:ext cx="5943600" cy="3038475"/>
+                    </a:xfrm>
+                    <a:prstGeom prst="rect">
+                      <a:avLst/>
+                    </a:prstGeom>
+                    <a:noFill/>
+                    <a:ln>
+                      <a:noFill/>
+                    </a:ln>
+                  </pic:spPr>
+                </pic:pic>
+              </a:graphicData>
+            </a:graphic>
+          </wp:inline>
+        </w:drawing>
+      </w:r>
+    </w:p>
+    <w:p>
+      <w:pPr>
+        <w:pStyle w:val="ListParagraph"/>
+        <w:bidi/>
+        <w:ind w:left="1080"/>
+        <w:rPr>
+          <w:rFonts w:cs="B Zar" w:hint="cs"/>
+          <w:sz w:val="32"/>
+          <w:szCs w:val="32"/>
+          <w:rtl/>
+          <w:lang w:bidi="fa-IR"/>
+        </w:rPr>
+      </w:pPr>
+      <w:r>
+        <w:rPr>
+          <w:rFonts w:cs="B Zar"/>
+          <w:sz w:val="32"/>
+          <w:szCs w:val="32"/>
+          <w:rtl/>
+        </w:rPr>
+        <w:t>وقتی کاربر یک</w:t>
+      </w:r>
+      <w:r>
+        <w:rPr>
+          <w:rFonts w:cs="B Zar"/>
+          <w:sz w:val="32"/>
+          <w:szCs w:val="32"/>
+          <w:lang w:bidi="fa-IR"/>
+        </w:rPr>
+        <w:t xml:space="preserve"> URL </w:t>
+      </w:r>
+      <w:r>
+        <w:rPr>
+          <w:rFonts w:cs="B Zar"/>
+          <w:sz w:val="32"/>
+          <w:szCs w:val="32"/>
+          <w:rtl/>
+        </w:rPr>
+        <w:t xml:space="preserve">را در مرورگر وارد </w:t>
+      </w:r>
+      <w:r>
+        <w:rPr>
+          <w:rFonts w:cs="B Zar" w:hint="cs"/>
+          <w:sz w:val="32"/>
+          <w:szCs w:val="32"/>
+          <w:rtl/>
+        </w:rPr>
+        <w:t>میکنه</w:t>
+      </w:r>
+      <w:r>
+        <w:rPr>
+          <w:rFonts w:cs="B Zar"/>
+          <w:sz w:val="32"/>
+          <w:szCs w:val="32"/>
+          <w:rtl/>
+        </w:rPr>
+        <w:t xml:space="preserve">، </w:t>
+      </w:r>
+      <w:r>
+        <w:rPr>
+          <w:rFonts w:cs="B Zar" w:hint="cs"/>
+          <w:sz w:val="32"/>
+          <w:szCs w:val="32"/>
+          <w:rtl/>
+        </w:rPr>
+        <w:t>اول از همه</w:t>
+      </w:r>
+      <w:r>
+        <w:rPr>
+          <w:rFonts w:cs="B Zar"/>
+          <w:sz w:val="32"/>
+          <w:szCs w:val="32"/>
+          <w:lang w:bidi="fa-IR"/>
+        </w:rPr>
+        <w:t xml:space="preserve"> DNS </w:t>
+      </w:r>
+      <w:r>
+        <w:rPr>
+          <w:rFonts w:cs="B Zar"/>
+          <w:sz w:val="32"/>
+          <w:szCs w:val="32"/>
+          <w:rtl/>
+        </w:rPr>
+        <w:t>آدرس سرور</w:t>
+      </w:r>
+      <w:r>
+        <w:rPr>
+          <w:rFonts w:cs="B Zar" w:hint="cs"/>
+          <w:sz w:val="32"/>
+          <w:szCs w:val="32"/>
+          <w:rtl/>
+        </w:rPr>
+        <w:t xml:space="preserve">و </w:t>
+      </w:r>
+      <w:r>
+        <w:rPr>
+          <w:rFonts w:cs="B Zar"/>
+          <w:sz w:val="32"/>
+          <w:szCs w:val="32"/>
+          <w:rtl/>
+        </w:rPr>
+        <w:t>پیدا می‌کن</w:t>
+      </w:r>
+      <w:r>
+        <w:rPr>
+          <w:rFonts w:cs="B Zar" w:hint="cs"/>
+          <w:sz w:val="32"/>
+          <w:szCs w:val="32"/>
+          <w:rtl/>
+        </w:rPr>
+        <w:t>ه</w:t>
+      </w:r>
+      <w:r>
+        <w:rPr>
+          <w:rFonts w:cs="B Zar"/>
+          <w:sz w:val="32"/>
+          <w:szCs w:val="32"/>
+          <w:rtl/>
+        </w:rPr>
+        <w:t xml:space="preserve">. </w:t>
+      </w:r>
+      <w:r>
+        <w:rPr>
+          <w:rFonts w:cs="B Zar" w:hint="cs"/>
+          <w:sz w:val="32"/>
+          <w:szCs w:val="32"/>
+          <w:rtl/>
+        </w:rPr>
+        <w:t>بعدش</w:t>
+      </w:r>
+      <w:r>
+        <w:rPr>
+          <w:rFonts w:cs="B Zar"/>
+          <w:sz w:val="32"/>
+          <w:szCs w:val="32"/>
+          <w:rtl/>
+        </w:rPr>
+        <w:t xml:space="preserve"> مرورگر درخواست</w:t>
+      </w:r>
+      <w:r>
+        <w:rPr>
+          <w:rFonts w:cs="B Zar"/>
+          <w:sz w:val="32"/>
+          <w:szCs w:val="32"/>
+          <w:lang w:bidi="fa-IR"/>
+        </w:rPr>
+        <w:t xml:space="preserve"> HTTP/HTTPS</w:t>
+      </w:r>
+      <w:r>
+        <w:rPr>
+          <w:rFonts w:cs="B Zar" w:hint="cs"/>
+          <w:sz w:val="32"/>
+          <w:szCs w:val="32"/>
+          <w:rtl/>
+          <w:lang w:bidi="fa-IR"/>
+        </w:rPr>
+        <w:t xml:space="preserve"> </w:t>
+      </w:r>
+      <w:r>
+        <w:rPr>
+          <w:rFonts w:cs="B Zar"/>
+          <w:sz w:val="32"/>
+          <w:szCs w:val="32"/>
+          <w:lang w:bidi="fa-IR"/>
+        </w:rPr>
+        <w:t xml:space="preserve"> </w:t>
+      </w:r>
+      <w:r>
+        <w:rPr>
+          <w:rFonts w:cs="B Zar" w:hint="cs"/>
+          <w:sz w:val="32"/>
+          <w:szCs w:val="32"/>
+          <w:rtl/>
+        </w:rPr>
+        <w:t>رو</w:t>
+      </w:r>
+      <w:r>
+        <w:rPr>
+          <w:rFonts w:cs="B Zar"/>
+          <w:sz w:val="32"/>
+          <w:szCs w:val="32"/>
+          <w:rtl/>
+        </w:rPr>
+        <w:t xml:space="preserve"> از طریق شبکه به وب‌سرور </w:t>
+      </w:r>
+      <w:r>
+        <w:rPr>
+          <w:rFonts w:cs="B Zar"/>
+          <w:sz w:val="32"/>
+          <w:szCs w:val="32"/>
+          <w:rtl/>
+        </w:rPr>
+        <w:lastRenderedPageBreak/>
+        <w:t>ارسال می‌کن</w:t>
+      </w:r>
+      <w:r>
+        <w:rPr>
+          <w:rFonts w:cs="B Zar" w:hint="cs"/>
+          <w:sz w:val="32"/>
+          <w:szCs w:val="32"/>
+          <w:rtl/>
+        </w:rPr>
+        <w:t>ه</w:t>
+      </w:r>
+      <w:r>
+        <w:rPr>
+          <w:rFonts w:cs="B Zar"/>
+          <w:sz w:val="32"/>
+          <w:szCs w:val="32"/>
+          <w:rtl/>
+        </w:rPr>
+        <w:t xml:space="preserve">. وب‌سرور درخواست را دریافت کرده و برای محتوای داینامیک </w:t>
+      </w:r>
+      <w:r>
+        <w:rPr>
+          <w:rFonts w:cs="B Zar" w:hint="cs"/>
+          <w:sz w:val="32"/>
+          <w:szCs w:val="32"/>
+          <w:rtl/>
+        </w:rPr>
+        <w:t>اونو</w:t>
+      </w:r>
+      <w:r>
+        <w:rPr>
+          <w:rFonts w:cs="B Zar"/>
+          <w:sz w:val="32"/>
+          <w:szCs w:val="32"/>
+          <w:rtl/>
+        </w:rPr>
+        <w:t xml:space="preserve"> به اپلیکیشن</w:t>
+      </w:r>
+      <w:r>
+        <w:rPr>
+          <w:rFonts w:cs="B Zar"/>
+          <w:sz w:val="32"/>
+          <w:szCs w:val="32"/>
+          <w:lang w:bidi="fa-IR"/>
+        </w:rPr>
+        <w:t xml:space="preserve"> Django </w:t>
+      </w:r>
+      <w:r>
+        <w:rPr>
+          <w:rFonts w:cs="B Zar"/>
+          <w:sz w:val="32"/>
+          <w:szCs w:val="32"/>
+          <w:rtl/>
+        </w:rPr>
+        <w:t>می‌فرستد</w:t>
+      </w:r>
+      <w:r>
+        <w:rPr>
+          <w:rFonts w:cs="B Zar" w:hint="cs"/>
+          <w:sz w:val="32"/>
+          <w:szCs w:val="32"/>
+          <w:rtl/>
+        </w:rPr>
+        <w:t>.</w:t>
+      </w:r>
+      <w:r>
+        <w:rPr>
+          <w:rFonts w:cs="B Zar"/>
+          <w:sz w:val="32"/>
+          <w:szCs w:val="32"/>
+          <w:rtl/>
+        </w:rPr>
+        <w:br/>
+      </w:r>
+      <w:r>
+        <w:rPr>
+          <w:rFonts w:cs="B Zar"/>
+          <w:sz w:val="32"/>
+          <w:szCs w:val="32"/>
+          <w:lang w:bidi="fa-IR"/>
+        </w:rPr>
+        <w:t xml:space="preserve"> Django </w:t>
+      </w:r>
+      <w:r>
+        <w:rPr>
+          <w:rFonts w:cs="B Zar"/>
+          <w:sz w:val="32"/>
+          <w:szCs w:val="32"/>
+          <w:rtl/>
+        </w:rPr>
+        <w:t xml:space="preserve">درخواست را پردازش </w:t>
+      </w:r>
+      <w:r>
+        <w:rPr>
+          <w:rFonts w:cs="B Zar" w:hint="cs"/>
+          <w:sz w:val="32"/>
+          <w:szCs w:val="32"/>
+          <w:rtl/>
+        </w:rPr>
+        <w:t>میکنه</w:t>
+      </w:r>
+      <w:r>
+        <w:rPr>
+          <w:rFonts w:cs="B Zar"/>
+          <w:sz w:val="32"/>
+          <w:szCs w:val="32"/>
+          <w:rtl/>
+        </w:rPr>
+        <w:t xml:space="preserve"> و در صورت نیاز با دیتابیس ارتباط بقرار </w:t>
+      </w:r>
+      <w:r>
+        <w:rPr>
+          <w:rFonts w:cs="B Zar" w:hint="cs"/>
+          <w:sz w:val="32"/>
+          <w:szCs w:val="32"/>
+          <w:rtl/>
+        </w:rPr>
+        <w:t>میکنه</w:t>
+      </w:r>
+      <w:r>
+        <w:rPr>
+          <w:rFonts w:cs="B Zar"/>
+          <w:sz w:val="32"/>
+          <w:szCs w:val="32"/>
+          <w:rtl/>
+        </w:rPr>
+        <w:t xml:space="preserve"> تا داده‌ها</w:t>
+      </w:r>
+      <w:r>
+        <w:rPr>
+          <w:rFonts w:cs="B Zar" w:hint="cs"/>
+          <w:sz w:val="32"/>
+          <w:szCs w:val="32"/>
+          <w:rtl/>
+        </w:rPr>
+        <w:t xml:space="preserve">رو </w:t>
+      </w:r>
+      <w:r>
+        <w:rPr>
+          <w:rFonts w:cs="B Zar"/>
+          <w:sz w:val="32"/>
+          <w:szCs w:val="32"/>
+          <w:rtl/>
+        </w:rPr>
+        <w:t>بخو</w:t>
+      </w:r>
+      <w:r>
+        <w:rPr>
+          <w:rFonts w:cs="B Zar" w:hint="cs"/>
+          <w:sz w:val="32"/>
+          <w:szCs w:val="32"/>
+          <w:rtl/>
+        </w:rPr>
+        <w:t>نه</w:t>
+      </w:r>
+      <w:r>
+        <w:rPr>
+          <w:rFonts w:cs="B Zar"/>
+          <w:sz w:val="32"/>
+          <w:szCs w:val="32"/>
+          <w:rtl/>
+        </w:rPr>
+        <w:t xml:space="preserve"> یا ذخیره کن</w:t>
+      </w:r>
+      <w:r>
+        <w:rPr>
+          <w:rFonts w:cs="B Zar" w:hint="cs"/>
+          <w:sz w:val="32"/>
+          <w:szCs w:val="32"/>
+          <w:rtl/>
+        </w:rPr>
+        <w:t>ه</w:t>
+      </w:r>
+      <w:r>
+        <w:rPr>
+          <w:rFonts w:cs="B Zar"/>
+          <w:sz w:val="32"/>
+          <w:szCs w:val="32"/>
+          <w:rtl/>
+        </w:rPr>
+        <w:t>. در نهایت پاسخ ساخته شده از طریق وب‌سرور به مرورگر برمی‌گرد</w:t>
+      </w:r>
+      <w:r>
+        <w:rPr>
+          <w:rFonts w:cs="B Zar" w:hint="cs"/>
+          <w:sz w:val="32"/>
+          <w:szCs w:val="32"/>
+          <w:rtl/>
+        </w:rPr>
+        <w:t>ه</w:t>
+      </w:r>
+      <w:r>
+        <w:rPr>
+          <w:rFonts w:cs="B Zar"/>
+          <w:sz w:val="32"/>
+          <w:szCs w:val="32"/>
+          <w:rtl/>
+        </w:rPr>
+        <w:t xml:space="preserve"> و صفحه وب به کاربر نمایش داده می‌</w:t>
+      </w:r>
+      <w:r>
+        <w:rPr>
+          <w:rFonts w:cs="B Zar" w:hint="cs"/>
+          <w:sz w:val="32"/>
+          <w:szCs w:val="32"/>
+          <w:rtl/>
+        </w:rPr>
+        <w:t>شه (عکسه ناقصه ولی قشنگ بود گذاشتم)</w:t>
+      </w:r>
+      <w:r>
+        <w:rPr>
+          <w:rFonts w:cs="B Zar"/>
+          <w:sz w:val="32"/>
+          <w:szCs w:val="32"/>
+          <w:lang w:bidi="fa-IR"/>
+        </w:rPr>
+        <w:t>.</w:t>
+      </w:r>
     </w:p>
     <w:sectPr>
       <w:pgSz w:w="12240" w:h="15840"/>

</xml_diff>